<commit_message>
docs(fase 1): corrección formato de archivos autoevaluación 1.3
</commit_message>
<xml_diff>
--- a/Fase 1/Evidencias Grupales/1.5_GuiaEstudiante_Fase 1_Definicion Proyecto APT (Español).docx
+++ b/Fase 1/Evidencias Grupales/1.5_GuiaEstudiante_Fase 1_Definicion Proyecto APT (Español).docx
@@ -821,6 +821,114 @@
         </w:rPr>
       </w:pPr>
     </w:p>
+    <w:p>
+      <w:pPr>
+        <w:rPr>
+          <w:rFonts w:ascii="Arial" w:hAnsi="Arial" w:cs="Arial"/>
+          <w:b/>
+          <w:bCs/>
+          <w:color w:val="4472C4" w:themeColor="accent1"/>
+          <w:sz w:val="24"/>
+          <w:szCs w:val="24"/>
+        </w:rPr>
+      </w:pPr>
+    </w:p>
+    <w:p>
+      <w:pPr>
+        <w:rPr>
+          <w:rFonts w:ascii="Arial" w:hAnsi="Arial" w:cs="Arial"/>
+          <w:b/>
+          <w:bCs/>
+          <w:color w:val="4472C4" w:themeColor="accent1"/>
+          <w:sz w:val="24"/>
+          <w:szCs w:val="24"/>
+        </w:rPr>
+      </w:pPr>
+    </w:p>
+    <w:p>
+      <w:pPr>
+        <w:rPr>
+          <w:rFonts w:ascii="Arial" w:hAnsi="Arial" w:cs="Arial"/>
+          <w:b/>
+          <w:bCs/>
+          <w:color w:val="4472C4" w:themeColor="accent1"/>
+          <w:sz w:val="24"/>
+          <w:szCs w:val="24"/>
+        </w:rPr>
+      </w:pPr>
+    </w:p>
+    <w:p>
+      <w:pPr>
+        <w:rPr>
+          <w:rFonts w:ascii="Arial" w:hAnsi="Arial" w:cs="Arial"/>
+          <w:b/>
+          <w:bCs/>
+          <w:color w:val="4472C4" w:themeColor="accent1"/>
+          <w:sz w:val="24"/>
+          <w:szCs w:val="24"/>
+        </w:rPr>
+      </w:pPr>
+    </w:p>
+    <w:p>
+      <w:pPr>
+        <w:rPr>
+          <w:rFonts w:ascii="Arial" w:hAnsi="Arial" w:cs="Arial"/>
+          <w:b/>
+          <w:bCs/>
+          <w:color w:val="4472C4" w:themeColor="accent1"/>
+          <w:sz w:val="24"/>
+          <w:szCs w:val="24"/>
+        </w:rPr>
+      </w:pPr>
+    </w:p>
+    <w:p>
+      <w:pPr>
+        <w:rPr>
+          <w:rFonts w:ascii="Arial" w:hAnsi="Arial" w:cs="Arial"/>
+          <w:b/>
+          <w:bCs/>
+          <w:color w:val="4472C4" w:themeColor="accent1"/>
+          <w:sz w:val="24"/>
+          <w:szCs w:val="24"/>
+        </w:rPr>
+      </w:pPr>
+    </w:p>
+    <w:p>
+      <w:pPr>
+        <w:rPr>
+          <w:rFonts w:ascii="Arial" w:hAnsi="Arial" w:cs="Arial"/>
+          <w:b/>
+          <w:bCs/>
+          <w:color w:val="4472C4" w:themeColor="accent1"/>
+          <w:sz w:val="24"/>
+          <w:szCs w:val="24"/>
+        </w:rPr>
+      </w:pPr>
+    </w:p>
+    <w:p>
+      <w:pPr>
+        <w:rPr>
+          <w:rFonts w:ascii="Arial" w:hAnsi="Arial" w:cs="Arial"/>
+          <w:b/>
+          <w:bCs/>
+          <w:color w:val="4472C4" w:themeColor="accent1"/>
+          <w:sz w:val="24"/>
+          <w:szCs w:val="24"/>
+        </w:rPr>
+      </w:pPr>
+    </w:p>
+    <w:p>
+      <w:pPr>
+        <w:rPr>
+          <w:rFonts w:ascii="Arial" w:hAnsi="Arial" w:cs="Arial"/>
+          <w:b/>
+          <w:bCs/>
+          <w:color w:val="4472C4" w:themeColor="accent1"/>
+          <w:sz w:val="24"/>
+          <w:szCs w:val="24"/>
+        </w:rPr>
+      </w:pPr>
+    </w:p>
     <w:tbl>
       <w:tblPr>
         <w:tblStyle w:val="Tablaconcuadrcula"/>
@@ -866,6 +974,7 @@
                 <w:sz w:val="28"/>
                 <w:szCs w:val="28"/>
               </w:rPr>
+              <w:lastRenderedPageBreak/>
               <w:t>2. Descripción Proyecto APT</w:t>
             </w:r>
           </w:p>
@@ -1087,20 +1196,7 @@
                 <w:szCs w:val="20"/>
                 <w:lang w:eastAsia="es-CL"/>
               </w:rPr>
-              <w:t xml:space="preserve">Este proyecto está alineado con las competencias del perfil de egreso de la carrera Ingeniería en Informática. Las competencias que aborda este proyecto son Desarrollo y Mantenimiento de Software, Gestión de Proyectos Informáticos, Seguridad Informática,  Análisis y Diseño de </w:t>
-            </w:r>
-            <w:r>
-              <w:rPr>
-                <w:rFonts w:ascii="Arial" w:hAnsi="Arial" w:cs="Arial"/>
-                <w:i/>
-                <w:iCs/>
-                <w:color w:val="548DD4"/>
-                <w:sz w:val="20"/>
-                <w:szCs w:val="20"/>
-                <w:lang w:eastAsia="es-CL"/>
-              </w:rPr>
-              <w:lastRenderedPageBreak/>
-              <w:t>Sistemas, Trabajo en Equipo y Comunicación, Adaptabilidad y Aprendizaje Continúo, Ética Profesional e Innovación y Emprendimiento.</w:t>
+              <w:t>Este proyecto está alineado con las competencias del perfil de egreso de la carrera Ingeniería en Informática. Las competencias que aborda este proyecto son Desarrollo y Mantenimiento de Software, Gestión de Proyectos Informáticos, Seguridad Informática,  Análisis y Diseño de Sistemas, Trabajo en Equipo y Comunicación, Adaptabilidad y Aprendizaje Continúo, Ética Profesional e Innovación y Emprendimiento.</w:t>
             </w:r>
           </w:p>
         </w:tc>
@@ -3665,7 +3761,33 @@
                 <w:szCs w:val="20"/>
                 <w:lang w:val="es-MX" w:eastAsia="es-CL"/>
               </w:rPr>
-              <w:t>Etapas del Proyecto:</w:t>
+              <w:t xml:space="preserve">Etapas del </w:t>
+            </w:r>
+            <w:r>
+              <w:rPr>
+                <w:rFonts w:ascii="Arial" w:hAnsi="Arial" w:cs="Arial"/>
+                <w:b/>
+                <w:bCs/>
+                <w:i/>
+                <w:color w:val="548DD4"/>
+                <w:sz w:val="20"/>
+                <w:szCs w:val="20"/>
+                <w:lang w:val="es-MX" w:eastAsia="es-CL"/>
+              </w:rPr>
+              <w:t>p</w:t>
+            </w:r>
+            <w:r>
+              <w:rPr>
+                <w:rFonts w:ascii="Arial" w:hAnsi="Arial" w:cs="Arial"/>
+                <w:b/>
+                <w:bCs/>
+                <w:i/>
+                <w:color w:val="548DD4"/>
+                <w:sz w:val="20"/>
+                <w:szCs w:val="20"/>
+                <w:lang w:val="es-MX" w:eastAsia="es-CL"/>
+              </w:rPr>
+              <w:t>royecto:</w:t>
             </w:r>
           </w:p>
           <w:p>
@@ -3696,7 +3818,33 @@
                 <w:szCs w:val="20"/>
                 <w:lang w:val="es-MX" w:eastAsia="es-CL"/>
               </w:rPr>
-              <w:t>Inicio del Proyecto (Sprint 0)</w:t>
+              <w:t xml:space="preserve">Inicio del </w:t>
+            </w:r>
+            <w:r>
+              <w:rPr>
+                <w:rFonts w:ascii="Arial" w:hAnsi="Arial" w:cs="Arial"/>
+                <w:b/>
+                <w:bCs/>
+                <w:i/>
+                <w:color w:val="548DD4"/>
+                <w:sz w:val="20"/>
+                <w:szCs w:val="20"/>
+                <w:lang w:val="es-MX" w:eastAsia="es-CL"/>
+              </w:rPr>
+              <w:t>p</w:t>
+            </w:r>
+            <w:r>
+              <w:rPr>
+                <w:rFonts w:ascii="Arial" w:hAnsi="Arial" w:cs="Arial"/>
+                <w:b/>
+                <w:bCs/>
+                <w:i/>
+                <w:color w:val="548DD4"/>
+                <w:sz w:val="20"/>
+                <w:szCs w:val="20"/>
+                <w:lang w:val="es-MX" w:eastAsia="es-CL"/>
+              </w:rPr>
+              <w:t>royecto (Sprint 0)</w:t>
             </w:r>
           </w:p>
           <w:p>
@@ -4095,7 +4243,33 @@
                 <w:szCs w:val="20"/>
                 <w:lang w:val="es-MX" w:eastAsia="es-CL"/>
               </w:rPr>
-              <w:t>Implementación de Seguridad (Sprint 5)</w:t>
+              <w:t xml:space="preserve">Implementación de </w:t>
+            </w:r>
+            <w:r>
+              <w:rPr>
+                <w:rFonts w:ascii="Arial" w:hAnsi="Arial" w:cs="Arial"/>
+                <w:b/>
+                <w:bCs/>
+                <w:i/>
+                <w:color w:val="548DD4"/>
+                <w:sz w:val="20"/>
+                <w:szCs w:val="20"/>
+                <w:lang w:val="es-MX" w:eastAsia="es-CL"/>
+              </w:rPr>
+              <w:t>s</w:t>
+            </w:r>
+            <w:r>
+              <w:rPr>
+                <w:rFonts w:ascii="Arial" w:hAnsi="Arial" w:cs="Arial"/>
+                <w:b/>
+                <w:bCs/>
+                <w:i/>
+                <w:color w:val="548DD4"/>
+                <w:sz w:val="20"/>
+                <w:szCs w:val="20"/>
+                <w:lang w:val="es-MX" w:eastAsia="es-CL"/>
+              </w:rPr>
+              <w:t>eguridad (Sprint 5)</w:t>
             </w:r>
           </w:p>
           <w:p>
@@ -4210,7 +4384,33 @@
                 <w:szCs w:val="20"/>
                 <w:lang w:val="es-MX" w:eastAsia="es-CL"/>
               </w:rPr>
-              <w:t>Despliegue y Capacitación (Sprint 6)</w:t>
+              <w:t xml:space="preserve">Despliegue y </w:t>
+            </w:r>
+            <w:r>
+              <w:rPr>
+                <w:rFonts w:ascii="Arial" w:hAnsi="Arial" w:cs="Arial"/>
+                <w:b/>
+                <w:bCs/>
+                <w:i/>
+                <w:color w:val="548DD4"/>
+                <w:sz w:val="20"/>
+                <w:szCs w:val="20"/>
+                <w:lang w:val="es-MX" w:eastAsia="es-CL"/>
+              </w:rPr>
+              <w:t>c</w:t>
+            </w:r>
+            <w:r>
+              <w:rPr>
+                <w:rFonts w:ascii="Arial" w:hAnsi="Arial" w:cs="Arial"/>
+                <w:b/>
+                <w:bCs/>
+                <w:i/>
+                <w:color w:val="548DD4"/>
+                <w:sz w:val="20"/>
+                <w:szCs w:val="20"/>
+                <w:lang w:val="es-MX" w:eastAsia="es-CL"/>
+              </w:rPr>
+              <w:t>apacitación (Sprint 6)</w:t>
             </w:r>
           </w:p>
           <w:p>
@@ -13366,12 +13566,6 @@
 </file>
 
 <file path=customXml/item1.xml><?xml version="1.0" encoding="utf-8"?>
-<p:properties xmlns:p="http://schemas.microsoft.com/office/2006/metadata/properties" xmlns:xsi="http://www.w3.org/2001/XMLSchema-instance" xmlns:pc="http://schemas.microsoft.com/office/infopath/2007/PartnerControls">
-  <documentManagement/>
-</p:properties>
-</file>
-
-<file path=customXml/item2.xml><?xml version="1.0" encoding="utf-8"?>
 <ct:contentTypeSchema xmlns:ct="http://schemas.microsoft.com/office/2006/metadata/contentType" xmlns:ma="http://schemas.microsoft.com/office/2006/metadata/properties/metaAttributes" ct:_="" ma:_="" ma:contentTypeName="Documento" ma:contentTypeID="0x010100E96778489EE7714D8BD12CC105EB918B" ma:contentTypeVersion="2" ma:contentTypeDescription="Crear nuevo documento." ma:contentTypeScope="" ma:versionID="416c5c7ae9b5d54d83875cd3c65194e3">
   <xsd:schema xmlns:xsd="http://www.w3.org/2001/XMLSchema" xmlns:xs="http://www.w3.org/2001/XMLSchema" xmlns:p="http://schemas.microsoft.com/office/2006/metadata/properties" xmlns:ns2="126e8a1c-9ea9-435a-ac89-d06c80d62e30" targetNamespace="http://schemas.microsoft.com/office/2006/metadata/properties" ma:root="true" ma:fieldsID="70a237c842677bd850644f8595079f5e" ns2:_="">
     <xsd:import namespace="126e8a1c-9ea9-435a-ac89-d06c80d62e30"/>
@@ -13503,6 +13697,12 @@
 </ct:contentTypeSchema>
 </file>
 
+<file path=customXml/item2.xml><?xml version="1.0" encoding="utf-8"?>
+<p:properties xmlns:p="http://schemas.microsoft.com/office/2006/metadata/properties" xmlns:xsi="http://www.w3.org/2001/XMLSchema-instance" xmlns:pc="http://schemas.microsoft.com/office/infopath/2007/PartnerControls">
+  <documentManagement/>
+</p:properties>
+</file>
+
 <file path=customXml/item3.xml><?xml version="1.0" encoding="utf-8"?>
 <?mso-contentType ?>
 <FormTemplates xmlns="http://schemas.microsoft.com/sharepoint/v3/contenttype/forms">
@@ -13513,15 +13713,6 @@
 </file>
 
 <file path=customXml/itemProps1.xml><?xml version="1.0" encoding="utf-8"?>
-<ds:datastoreItem xmlns:ds="http://schemas.openxmlformats.org/officeDocument/2006/customXml" ds:itemID="{38174882-579A-45DC-A704-C035A9357F73}">
-  <ds:schemaRefs>
-    <ds:schemaRef ds:uri="http://schemas.microsoft.com/office/2006/metadata/properties"/>
-    <ds:schemaRef ds:uri="http://schemas.microsoft.com/office/infopath/2007/PartnerControls"/>
-  </ds:schemaRefs>
-</ds:datastoreItem>
-</file>
-
-<file path=customXml/itemProps2.xml><?xml version="1.0" encoding="utf-8"?>
 <ds:datastoreItem xmlns:ds="http://schemas.openxmlformats.org/officeDocument/2006/customXml" ds:itemID="{7C9B9CFF-B258-43B4-948A-968A031773F5}">
   <ds:schemaRefs>
     <ds:schemaRef ds:uri="http://schemas.microsoft.com/office/2006/metadata/contentType"/>
@@ -13539,6 +13730,15 @@
 </ds:datastoreItem>
 </file>
 
+<file path=customXml/itemProps2.xml><?xml version="1.0" encoding="utf-8"?>
+<ds:datastoreItem xmlns:ds="http://schemas.openxmlformats.org/officeDocument/2006/customXml" ds:itemID="{38174882-579A-45DC-A704-C035A9357F73}">
+  <ds:schemaRefs>
+    <ds:schemaRef ds:uri="http://schemas.microsoft.com/office/2006/metadata/properties"/>
+    <ds:schemaRef ds:uri="http://schemas.microsoft.com/office/infopath/2007/PartnerControls"/>
+  </ds:schemaRefs>
+</ds:datastoreItem>
+</file>
+
 <file path=customXml/itemProps3.xml><?xml version="1.0" encoding="utf-8"?>
 <ds:datastoreItem xmlns:ds="http://schemas.openxmlformats.org/officeDocument/2006/customXml" ds:itemID="{F3E3E2F7-59E7-4722-B872-D023DC9D1CC1}">
   <ds:schemaRefs>

</xml_diff>